<commit_message>
Updated minute meeting 1-3-2021
</commit_message>
<xml_diff>
--- a/Minute meetings/Minute meeting - 1-3-2021.docx
+++ b/Minute meetings/Minute meeting - 1-3-2021.docx
@@ -45,198 +45,225 @@
         <w:t>, Lewis Arnold</w:t>
       </w:r>
       <w:r>
+        <w:t>, Luke Baldwin</w:t>
+      </w:r>
+    </w:p>
+    <w:p>
+      <w:r>
+        <w:t xml:space="preserve">Apologies: </w:t>
+      </w:r>
+      <w:r>
+        <w:t>N/A</w:t>
+      </w:r>
+    </w:p>
+    <w:p/>
+    <w:p>
+      <w:r>
+        <w:t>Discussion</w:t>
+      </w:r>
+      <w:r>
+        <w:t>:</w:t>
+      </w:r>
+      <w:r>
+        <w:t xml:space="preserve"> </w:t>
+      </w:r>
+    </w:p>
+    <w:p>
+      <w:r>
+        <w:t>Talk</w:t>
+      </w:r>
+      <w:r>
+        <w:t>ed about the progress of the game at this point</w:t>
+      </w:r>
+      <w:r>
+        <w:t xml:space="preserve">. Also talked about </w:t>
+      </w:r>
+      <w:r>
+        <w:t>sound effects. Jack</w:t>
+      </w:r>
+      <w:r>
+        <w:t xml:space="preserve"> and Lewis</w:t>
+      </w:r>
+      <w:r>
+        <w:t xml:space="preserve"> showed some effects we could possibly use in the game</w:t>
+      </w:r>
+      <w:r>
+        <w:t>.</w:t>
+      </w:r>
+      <w:r>
+        <w:t xml:space="preserve"> We also </w:t>
+      </w:r>
+      <w:r>
+        <w:t xml:space="preserve">talked about what everyone will do. Jack will continue modelling and possibly </w:t>
+      </w:r>
+      <w:r>
+        <w:t xml:space="preserve">place and rearrange objects not already in there and </w:t>
+      </w:r>
+      <w:r>
+        <w:t xml:space="preserve">objects that haven’t been implemented </w:t>
+      </w:r>
+      <w:r>
+        <w:t xml:space="preserve">yet. Luke will </w:t>
+      </w:r>
+      <w:r>
+        <w:t>research more sound,</w:t>
+      </w:r>
+    </w:p>
+    <w:p/>
+    <w:p>
+      <w:r>
+        <w:t>Completed this sprint:</w:t>
+      </w:r>
+    </w:p>
+    <w:p>
+      <w:r>
+        <w:t xml:space="preserve">Jack Gilmour: </w:t>
+      </w:r>
+      <w:r>
+        <w:t>Created and textured table asset</w:t>
+      </w:r>
+    </w:p>
+    <w:p>
+      <w:r>
+        <w:t xml:space="preserve">Luke Baldwin: </w:t>
+      </w:r>
+      <w:r>
+        <w:t xml:space="preserve">Researched </w:t>
+      </w:r>
+      <w:r>
+        <w:t>horror/ambient sounds and showed them to the Discord</w:t>
+      </w:r>
+      <w:r>
+        <w:t>, written up second</w:t>
+      </w:r>
+      <w:r>
+        <w:t xml:space="preserve"> </w:t>
+      </w:r>
+      <w:r>
+        <w:t>feedback from sessions</w:t>
+      </w:r>
+    </w:p>
+    <w:p>
+      <w:r>
+        <w:t xml:space="preserve">Lewis Arnold: </w:t>
+      </w:r>
+      <w:r>
+        <w:t>created particle smoke effect, added second planned encounter</w:t>
+      </w:r>
+    </w:p>
+    <w:p>
+      <w:r>
+        <w:t xml:space="preserve">Daniel Bailey: </w:t>
+      </w:r>
+      <w:r>
+        <w:t>Tidied code up and tweaked AI</w:t>
+      </w:r>
+    </w:p>
+    <w:p/>
+    <w:p>
+      <w:r>
+        <w:t>To do for next sprint:</w:t>
+      </w:r>
+    </w:p>
+    <w:p>
+      <w:r>
+        <w:t>Jack Gilmour:</w:t>
+      </w:r>
+      <w:r>
+        <w:t xml:space="preserve"> </w:t>
+      </w:r>
+      <w:r>
+        <w:t>Create chair asset</w:t>
+      </w:r>
+      <w:r>
+        <w:t>, conference room asset placements</w:t>
+      </w:r>
+      <w:r>
+        <w:t xml:space="preserve"> </w:t>
+      </w:r>
+    </w:p>
+    <w:p>
+      <w:r>
+        <w:t>Luke Bal</w:t>
+      </w:r>
+      <w:r>
+        <w:t>d</w:t>
+      </w:r>
+      <w:r>
+        <w:t>win</w:t>
+      </w:r>
+      <w:r>
+        <w:t xml:space="preserve">: </w:t>
+      </w:r>
+      <w:r>
+        <w:t>Research ambient sounds</w:t>
+      </w:r>
+      <w:r>
+        <w:t xml:space="preserve"> and music</w:t>
+      </w:r>
+      <w:r>
         <w:t xml:space="preserve">, </w:t>
       </w:r>
       <w:r>
-        <w:t>Luke Baldwin</w:t>
-      </w:r>
-    </w:p>
-    <w:p>
-      <w:r>
-        <w:t xml:space="preserve">Apologies: </w:t>
-      </w:r>
-      <w:r>
-        <w:t>N/A</w:t>
+        <w:t xml:space="preserve">environmentally </w:t>
+      </w:r>
+      <w:r>
+        <w:t>storyboard lobby area</w:t>
+      </w:r>
+    </w:p>
+    <w:p>
+      <w:r>
+        <w:t>Lewis Arnold</w:t>
+      </w:r>
+      <w:r>
+        <w:t xml:space="preserve">: </w:t>
+      </w:r>
+      <w:r>
+        <w:t xml:space="preserve">Create more gameplay code, </w:t>
+      </w:r>
+      <w:r>
+        <w:t>implementing</w:t>
+      </w:r>
+      <w:r>
+        <w:t xml:space="preserve"> generator puzzle, enemy encounters, implementing sound effects and </w:t>
+      </w:r>
+      <w:r>
+        <w:t>replacing bars</w:t>
+      </w:r>
+    </w:p>
+    <w:p>
+      <w:r>
+        <w:t xml:space="preserve">Daniel </w:t>
+      </w:r>
+      <w:r>
+        <w:t>Bailey:</w:t>
+      </w:r>
+      <w:r>
+        <w:t xml:space="preserve"> </w:t>
+      </w:r>
+      <w:r>
+        <w:t xml:space="preserve">Create more gameplay code, </w:t>
+      </w:r>
+      <w:r>
+        <w:t>implementing</w:t>
+      </w:r>
+      <w:r>
+        <w:t xml:space="preserve"> generator puzzle, enemy encounters, implementing sound effects and </w:t>
+      </w:r>
+      <w:r>
+        <w:t>replacing bars</w:t>
       </w:r>
     </w:p>
     <w:p/>
     <w:p>
       <w:r>
-        <w:t>Discussion</w:t>
-      </w:r>
-      <w:r>
-        <w:t>:</w:t>
+        <w:t>Meeting Ended:</w:t>
       </w:r>
       <w:r>
         <w:t xml:space="preserve"> </w:t>
       </w:r>
-    </w:p>
-    <w:p>
-      <w:r>
-        <w:t>Talk</w:t>
-      </w:r>
-      <w:r>
-        <w:t>ed about the progress of the game at this point</w:t>
-      </w:r>
-      <w:r>
-        <w:t xml:space="preserve">. Also talked about </w:t>
-      </w:r>
-      <w:r>
-        <w:t>sound effects. Jack</w:t>
-      </w:r>
-      <w:r>
-        <w:t xml:space="preserve"> and Lewis</w:t>
-      </w:r>
-      <w:r>
-        <w:t xml:space="preserve"> showed some effects we could possibly use in the game</w:t>
-      </w:r>
-      <w:r>
-        <w:t>.</w:t>
-      </w:r>
-      <w:r>
-        <w:t xml:space="preserve"> We also </w:t>
-      </w:r>
-      <w:r>
-        <w:t xml:space="preserve">talked about what everyone will do. Jack will continue modelling and possibly </w:t>
-      </w:r>
-      <w:r>
-        <w:t xml:space="preserve">place and rearrange objects not already in there and </w:t>
-      </w:r>
-      <w:r>
-        <w:t xml:space="preserve">objects that haven’t been implemented </w:t>
-      </w:r>
-      <w:r>
-        <w:t xml:space="preserve">yet. Luke will </w:t>
-      </w:r>
-      <w:r>
-        <w:t>research more sound,</w:t>
-      </w:r>
-    </w:p>
-    <w:p/>
-    <w:p>
-      <w:r>
-        <w:t>Completed this sprint:</w:t>
-      </w:r>
-    </w:p>
-    <w:p>
-      <w:r>
-        <w:t xml:space="preserve">Jack Gilmour: </w:t>
-      </w:r>
-      <w:r>
-        <w:t>Created and textured table asset</w:t>
-      </w:r>
-    </w:p>
-    <w:p>
-      <w:r>
-        <w:t xml:space="preserve">Luke Baldwin: </w:t>
-      </w:r>
-      <w:r>
-        <w:t xml:space="preserve">Researched </w:t>
-      </w:r>
-      <w:r>
-        <w:t>horror/ambient sounds and showed them to the Discord</w:t>
-      </w:r>
-      <w:r>
-        <w:t>, written up second</w:t>
-      </w:r>
-      <w:r>
-        <w:t xml:space="preserve"> </w:t>
-      </w:r>
-      <w:r>
-        <w:t>feedback from sessions</w:t>
-      </w:r>
-    </w:p>
-    <w:p>
-      <w:r>
-        <w:t xml:space="preserve">Lewis Arnold: </w:t>
-      </w:r>
-      <w:r>
-        <w:t>created particle smoke effect, added second planned encounter</w:t>
-      </w:r>
-    </w:p>
-    <w:p>
-      <w:r>
-        <w:t xml:space="preserve">Daniel Bailey: </w:t>
-      </w:r>
-      <w:r>
-        <w:t>Tidied code up and tweaked AI</w:t>
-      </w:r>
-    </w:p>
-    <w:p/>
-    <w:p>
-      <w:r>
-        <w:t>To do for next sprint:</w:t>
-      </w:r>
-    </w:p>
-    <w:p>
-      <w:r>
-        <w:t>Jack Gilmour:</w:t>
-      </w:r>
-      <w:r>
-        <w:t xml:space="preserve"> </w:t>
-      </w:r>
-      <w:r>
-        <w:t>Create chair asset</w:t>
-      </w:r>
-      <w:r>
-        <w:t>, conference room asset placements</w:t>
-      </w:r>
-      <w:r>
-        <w:t xml:space="preserve"> </w:t>
-      </w:r>
-    </w:p>
-    <w:p>
-      <w:r>
-        <w:t>Luke Bal</w:t>
-      </w:r>
-      <w:r>
-        <w:t>d</w:t>
-      </w:r>
-      <w:r>
-        <w:t>win</w:t>
-      </w:r>
-      <w:r>
-        <w:t xml:space="preserve">: </w:t>
-      </w:r>
-      <w:r>
-        <w:t>Research ambient sounds</w:t>
-      </w:r>
-      <w:r>
-        <w:t xml:space="preserve"> and music</w:t>
-      </w:r>
-      <w:r>
-        <w:t xml:space="preserve">, </w:t>
-      </w:r>
-      <w:r>
-        <w:t xml:space="preserve">environmentally </w:t>
-      </w:r>
-      <w:r>
-        <w:t>storyboard lobby area</w:t>
-      </w:r>
-    </w:p>
-    <w:p>
-      <w:r>
-        <w:t>Lewis Arnold</w:t>
-      </w:r>
-      <w:r>
-        <w:t xml:space="preserve">: </w:t>
-      </w:r>
-    </w:p>
-    <w:p>
-      <w:r>
-        <w:t xml:space="preserve">Daniel </w:t>
-      </w:r>
-      <w:r>
-        <w:t xml:space="preserve">Bailey: </w:t>
-      </w:r>
-    </w:p>
-    <w:p/>
-    <w:p>
-      <w:r>
-        <w:t>Meeting Ended:</w:t>
-      </w:r>
-      <w:r>
-        <w:t xml:space="preserve"> </w:t>
+      <w:r>
+        <w:t>12.00</w:t>
       </w:r>
     </w:p>
     <w:p/>

</xml_diff>